<commit_message>
Updates MS word doc
</commit_message>
<xml_diff>
--- a/Study Questions:Answers.docx
+++ b/Study Questions:Answers.docx
@@ -63,43 +63,12 @@
         <w:t>Answer: 74 120</w:t>
       </w:r>
     </w:p>
-    <w:p/>
-    <w:p>
-      <w:r>
+    <w:p>
+      <w:pPr>
         <w:rPr>
           <w:highlight w:val="yellow"/>
         </w:rPr>
-        <w:t>Changed from</w:t>
-      </w:r>
-      <w:r>
-        <w:t xml:space="preserve"> </w:t>
-      </w:r>
-    </w:p>
-    <w:p>
-      <w:pPr>
-        <w:rPr>
-          <w:highlight w:val="yellow"/>
-        </w:rPr>
-      </w:pPr>
-      <w:r>
-        <w:rPr>
-          <w:highlight w:val="yellow"/>
-        </w:rPr>
-        <w:t>"choices": ["150", "250", "325", "400", "450"],</w:t>
-      </w:r>
-    </w:p>
-    <w:p>
-      <w:pPr>
-        <w:rPr>
-          <w:highlight w:val="yellow"/>
-        </w:rPr>
-      </w:pPr>
-      <w:r>
-        <w:rPr>
-          <w:highlight w:val="yellow"/>
-        </w:rPr>
-        <w:t xml:space="preserve"> "answer": '400',</w:t>
-      </w:r>
+      </w:pPr>
     </w:p>
     <w:p/>
     <w:p/>
@@ -199,13 +168,17 @@
         <w:t>2021: 13 250</w:t>
       </w:r>
     </w:p>
+    <w:p>
+      <w:r>
+        <w:br w:type="page"/>
+      </w:r>
+    </w:p>
     <w:p/>
     <w:p>
       <w:pPr>
         <w:pStyle w:val="Heading2"/>
       </w:pPr>
       <w:r>
-        <w:lastRenderedPageBreak/>
         <w:t>Study</w:t>
       </w:r>
     </w:p>
@@ -219,7 +192,13 @@
         </w:numPr>
       </w:pPr>
       <w:r>
-        <w:t>In the United States, in what year did the months August-September have more Covid cases: 2020 or 2021?</w:t>
+        <w:t xml:space="preserve">In </w:t>
+      </w:r>
+      <w:r>
+        <w:t>India</w:t>
+      </w:r>
+      <w:r>
+        <w:t>, in what year did the months August-September have more Covid cases: 2020 or 2021?</w:t>
       </w:r>
     </w:p>
     <w:p/>
@@ -231,7 +210,10 @@
     <w:p/>
     <w:p>
       <w:r>
-        <w:t>Study Answer: 2021</w:t>
+        <w:t>Study Answer: 202</w:t>
+      </w:r>
+      <w:r>
+        <w:t>0</w:t>
       </w:r>
     </w:p>
     <w:p/>
@@ -242,12 +224,18 @@
     </w:p>
     <w:p>
       <w:r>
-        <w:t>2020: 44 218</w:t>
-      </w:r>
-    </w:p>
-    <w:p>
-      <w:r>
-        <w:t>2021: 138 188</w:t>
+        <w:t xml:space="preserve">2020: </w:t>
+      </w:r>
+      <w:r>
+        <w:t>4 591 017</w:t>
+      </w:r>
+    </w:p>
+    <w:p>
+      <w:r>
+        <w:t xml:space="preserve">2021: </w:t>
+      </w:r>
+      <w:r>
+        <w:t>1 981 114</w:t>
       </w:r>
     </w:p>
     <w:p/>
@@ -288,42 +276,6 @@
       </w:r>
     </w:p>
     <w:p/>
-    <w:p>
-      <w:r>
-        <w:rPr>
-          <w:highlight w:val="yellow"/>
-        </w:rPr>
-        <w:t>Changed from</w:t>
-      </w:r>
-      <w:r>
-        <w:t xml:space="preserve"> </w:t>
-      </w:r>
-    </w:p>
-    <w:p>
-      <w:pPr>
-        <w:rPr>
-          <w:highlight w:val="yellow"/>
-        </w:rPr>
-      </w:pPr>
-      <w:r>
-        <w:t xml:space="preserve">            </w:t>
-      </w:r>
-      <w:r>
-        <w:rPr>
-          <w:highlight w:val="yellow"/>
-        </w:rPr>
-        <w:t>"choices": ["200", "2000", "10000"],</w:t>
-      </w:r>
-    </w:p>
-    <w:p>
-      <w:r>
-        <w:rPr>
-          <w:highlight w:val="yellow"/>
-        </w:rPr>
-        <w:t xml:space="preserve">            "answer": '200',</w:t>
-      </w:r>
-    </w:p>
-    <w:p/>
     <w:p/>
     <w:p>
       <w:pPr>
@@ -372,41 +324,6 @@
     </w:p>
     <w:p/>
     <w:p/>
-    <w:p>
-      <w:pPr>
-        <w:rPr>
-          <w:highlight w:val="yellow"/>
-        </w:rPr>
-      </w:pPr>
-      <w:r>
-        <w:rPr>
-          <w:highlight w:val="yellow"/>
-        </w:rPr>
-        <w:t>Changed from</w:t>
-      </w:r>
-    </w:p>
-    <w:p>
-      <w:pPr>
-        <w:rPr>
-          <w:highlight w:val="yellow"/>
-        </w:rPr>
-      </w:pPr>
-      <w:r>
-        <w:rPr>
-          <w:highlight w:val="yellow"/>
-        </w:rPr>
-        <w:t xml:space="preserve">            "choices": ["Sri Lanka", "Cambodia", "India"],</w:t>
-      </w:r>
-    </w:p>
-    <w:p>
-      <w:r>
-        <w:rPr>
-          <w:highlight w:val="yellow"/>
-        </w:rPr>
-        <w:t xml:space="preserve">            "answer": 'Sri Lanka',</w:t>
-      </w:r>
-    </w:p>
-    <w:p/>
     <w:p/>
     <w:p>
       <w:pPr>
@@ -435,6 +352,7 @@
     <w:p/>
     <w:p>
       <w:r>
+        <w:lastRenderedPageBreak/>
         <w:t>Calculated Answer:</w:t>
       </w:r>
     </w:p>
@@ -509,6 +427,7 @@
     <w:p/>
     <w:p/>
     <w:p/>
+    <w:p/>
     <w:p>
       <w:pPr>
         <w:pStyle w:val="ListParagraph"/>
@@ -518,69 +437,37 @@
         </w:numPr>
       </w:pPr>
       <w:r>
-        <w:t>What was the approximate number of new Covid-19 cases per day in December 2020 for the United States?</w:t>
-      </w:r>
-    </w:p>
-    <w:p/>
-    <w:p>
-      <w:r>
-        <w:t>"10K", "200K", "1M"</w:t>
-      </w:r>
-    </w:p>
-    <w:p/>
-    <w:p>
-      <w:r>
-        <w:t>Study Answer: 200k</w:t>
-      </w:r>
-    </w:p>
-    <w:p/>
-    <w:p>
-      <w:r>
-        <w:t>Calculated Answer: 206 755</w:t>
-      </w:r>
-    </w:p>
-    <w:p/>
-    <w:p>
-      <w:pPr>
-        <w:rPr>
-          <w:highlight w:val="yellow"/>
-        </w:rPr>
-      </w:pPr>
-      <w:r>
-        <w:rPr>
-          <w:highlight w:val="yellow"/>
-        </w:rPr>
-        <w:t>Changed From</w:t>
-      </w:r>
-    </w:p>
-    <w:p>
-      <w:pPr>
-        <w:rPr>
-          <w:highlight w:val="yellow"/>
-        </w:rPr>
-      </w:pPr>
-      <w:r>
-        <w:rPr>
-          <w:highlight w:val="yellow"/>
-        </w:rPr>
-        <w:t>"choices": ["10K", "100K", "1M"],</w:t>
-      </w:r>
-    </w:p>
-    <w:p>
-      <w:r>
-        <w:rPr>
-          <w:highlight w:val="yellow"/>
-        </w:rPr>
-        <w:t xml:space="preserve">            "answer": '1M'</w:t>
-      </w:r>
-    </w:p>
-    <w:p/>
+        <w:t>What was the approximate minimum case rate in 2021 for Azerbaijan</w:t>
+      </w:r>
+      <w:r>
+        <w:t>?</w:t>
+      </w:r>
+    </w:p>
+    <w:p/>
+    <w:p>
+      <w:r>
+        <w:t>"10", "100", "1000"</w:t>
+      </w:r>
+    </w:p>
+    <w:p/>
+    <w:p>
+      <w:r>
+        <w:t>Study Answer: 10</w:t>
+      </w:r>
+    </w:p>
+    <w:p/>
+    <w:p>
+      <w:r>
+        <w:t>Calculated Answer: 0</w:t>
+      </w:r>
+    </w:p>
     <w:p/>
     <w:p>
       <w:r>
         <w:br w:type="page"/>
       </w:r>
     </w:p>
+    <w:p/>
     <w:p/>
     <w:p>
       <w:pPr>
@@ -591,28 +478,52 @@
         </w:numPr>
       </w:pPr>
       <w:r>
-        <w:t>What was the approximate minimum case rate in 2021 for Azerbaijan</w:t>
-      </w:r>
-      <w:r>
-        <w:t>?</w:t>
-      </w:r>
-    </w:p>
-    <w:p/>
-    <w:p>
-      <w:r>
-        <w:t>"10", "100", "1000"</w:t>
-      </w:r>
-    </w:p>
-    <w:p/>
-    <w:p>
-      <w:r>
-        <w:t>Study Answer: 10</w:t>
-      </w:r>
-    </w:p>
-    <w:p/>
-    <w:p>
-      <w:r>
-        <w:t>Calculated Answer: 0</w:t>
+        <w:t>Rank countries Syria, India, and Vietnam in terms of average case rate, from lowest to highest, for July 2021</w:t>
+      </w:r>
+    </w:p>
+    <w:p/>
+    <w:p>
+      <w:r>
+        <w:t>"India, Syria, Vietnam", "Vietnam, Syria, India", "Syria, Vietnam, India"</w:t>
+      </w:r>
+    </w:p>
+    <w:p/>
+    <w:p>
+      <w:r>
+        <w:t xml:space="preserve">Study Answer: </w:t>
+      </w:r>
+      <w:r>
+        <w:t>'Syria, Vietnam, India'</w:t>
+      </w:r>
+    </w:p>
+    <w:p/>
+    <w:p>
+      <w:r>
+        <w:t>Calculated Answer:</w:t>
+      </w:r>
+    </w:p>
+    <w:p>
+      <w:r>
+        <w:t>Syria:</w:t>
+      </w:r>
+      <w:r>
+        <w:t xml:space="preserve"> 14</w:t>
+      </w:r>
+    </w:p>
+    <w:p>
+      <w:r>
+        <w:t>Vietnam:</w:t>
+      </w:r>
+      <w:r>
+        <w:t xml:space="preserve"> 4 509</w:t>
+      </w:r>
+    </w:p>
+    <w:p>
+      <w:r>
+        <w:t>India:</w:t>
+      </w:r>
+      <w:r>
+        <w:t xml:space="preserve"> 39 926</w:t>
       </w:r>
     </w:p>
     <w:p/>
@@ -627,22 +538,19 @@
         </w:numPr>
       </w:pPr>
       <w:r>
-        <w:t>Rank countries Syria, India, and Vietnam in terms of average case rate, from lowest to highest, for July 2021</w:t>
-      </w:r>
-    </w:p>
-    <w:p/>
-    <w:p>
-      <w:r>
-        <w:t>"India, Syria, Vietnam", "Vietnam, Syria, India", "Syria, Vietnam, India"</w:t>
-      </w:r>
-    </w:p>
-    <w:p/>
-    <w:p>
-      <w:r>
-        <w:t xml:space="preserve">Study Answer: </w:t>
-      </w:r>
-      <w:r>
-        <w:t>'Syria, Vietnam, India'</w:t>
+        <w:t>What range of case rates were seen in Cambodia in 2021?</w:t>
+      </w:r>
+    </w:p>
+    <w:p/>
+    <w:p>
+      <w:r>
+        <w:t>"1 to 10K", "10K to 100K", "100 to 100K", "1 to 1M"</w:t>
+      </w:r>
+    </w:p>
+    <w:p/>
+    <w:p>
+      <w:r>
+        <w:t>Study Answer: 1 to 10K</w:t>
       </w:r>
     </w:p>
     <w:p/>
@@ -653,166 +561,25 @@
     </w:p>
     <w:p>
       <w:r>
-        <w:t>Syria:</w:t>
-      </w:r>
-      <w:r>
-        <w:t xml:space="preserve"> 14</w:t>
-      </w:r>
-    </w:p>
-    <w:p>
-      <w:r>
-        <w:t>Vietnam:</w:t>
-      </w:r>
-      <w:r>
-        <w:t xml:space="preserve"> 4 509</w:t>
-      </w:r>
-    </w:p>
-    <w:p>
-      <w:r>
-        <w:t>India:</w:t>
-      </w:r>
-      <w:r>
-        <w:t xml:space="preserve"> 39 926</w:t>
-      </w:r>
-    </w:p>
-    <w:p/>
-    <w:p/>
-    <w:p>
-      <w:r>
+        <w:t>Min: 0</w:t>
+      </w:r>
+    </w:p>
+    <w:p>
+      <w:r>
+        <w:t>Max: 1130</w:t>
+      </w:r>
+    </w:p>
+    <w:p/>
+    <w:p>
+      <w:pPr>
         <w:rPr>
-          <w:highlight w:val="yellow"/>
+          <w:rFonts w:asciiTheme="majorHAnsi" w:eastAsiaTheme="majorEastAsia" w:hAnsiTheme="majorHAnsi" w:cstheme="majorBidi"/>
+          <w:color w:val="2F5496" w:themeColor="accent1" w:themeShade="BF"/>
+          <w:sz w:val="32"/>
+          <w:szCs w:val="32"/>
         </w:rPr>
-        <w:t>Changed from</w:t>
-      </w:r>
-      <w:r>
-        <w:t xml:space="preserve"> </w:t>
-      </w:r>
-    </w:p>
-    <w:p/>
-    <w:p>
-      <w:r>
-        <w:t>Rank countries Syria, India, and Vietnam in terms of case rate, from lowest to highest, for July 2021</w:t>
-      </w:r>
-    </w:p>
-    <w:p/>
-    <w:p>
-      <w:r>
-        <w:t xml:space="preserve"> </w:t>
-      </w:r>
-      <w:r>
-        <w:rPr>
-          <w:highlight w:val="yellow"/>
-        </w:rPr>
-        <w:t>To</w:t>
-      </w:r>
-    </w:p>
-    <w:p/>
-    <w:p>
-      <w:r>
-        <w:t xml:space="preserve">Rank countries Syria, India, and Vietnam in terms of </w:t>
-      </w:r>
-      <w:r>
-        <w:rPr>
-          <w:b/>
-          <w:bCs/>
-        </w:rPr>
-        <w:t>average</w:t>
-      </w:r>
-      <w:r>
-        <w:t xml:space="preserve"> case rate, from lowest to highest, for July 2021</w:t>
-      </w:r>
-    </w:p>
-    <w:p/>
-    <w:p>
-      <w:r>
-        <w:br w:type="page"/>
-      </w:r>
-    </w:p>
-    <w:p/>
-    <w:p/>
-    <w:p>
-      <w:pPr>
-        <w:pStyle w:val="ListParagraph"/>
-        <w:numPr>
-          <w:ilvl w:val="0"/>
-          <w:numId w:val="2"/>
-        </w:numPr>
-      </w:pPr>
-      <w:r>
-        <w:t>What range of case rates were seen in Cambodia in 2021?</w:t>
-      </w:r>
-    </w:p>
-    <w:p/>
-    <w:p>
-      <w:r>
-        <w:t>"1 to 10K", "10K to 100K", "100 to 100K", "1 to 1M"</w:t>
-      </w:r>
-    </w:p>
-    <w:p/>
-    <w:p>
-      <w:r>
-        <w:t>Study Answer: 1 to 10K</w:t>
-      </w:r>
-    </w:p>
-    <w:p/>
-    <w:p>
-      <w:r>
-        <w:t>Calculated Answer:</w:t>
-      </w:r>
-    </w:p>
-    <w:p>
-      <w:r>
-        <w:t>Min: 0</w:t>
-      </w:r>
-    </w:p>
-    <w:p>
-      <w:r>
-        <w:t>Max: 1130</w:t>
-      </w:r>
-    </w:p>
-    <w:p/>
-    <w:p/>
-    <w:p>
-      <w:r>
-        <w:rPr>
-          <w:highlight w:val="yellow"/>
-        </w:rPr>
-        <w:t>Changed from</w:t>
-      </w:r>
-    </w:p>
-    <w:p/>
-    <w:p>
-      <w:pPr>
-        <w:rPr>
-          <w:highlight w:val="yellow"/>
-        </w:rPr>
-      </w:pPr>
-      <w:r>
-        <w:rPr>
-          <w:highlight w:val="yellow"/>
-        </w:rPr>
-        <w:t>"choices": ["10 to 1M", "100 to 100K", "10 to 10K", "10K to 100K"],</w:t>
-      </w:r>
-    </w:p>
-    <w:p>
-      <w:r>
-        <w:rPr>
-          <w:highlight w:val="yellow"/>
-        </w:rPr>
-        <w:t xml:space="preserve">            "answer": '10 to 10K'</w:t>
-      </w:r>
-    </w:p>
-    <w:p/>
-    <w:p>
-      <w:pPr>
-        <w:rPr>
-          <w:highlight w:val="yellow"/>
-        </w:rPr>
-      </w:pPr>
-      <w:r>
-        <w:rPr>
-          <w:highlight w:val="yellow"/>
-        </w:rPr>
+      </w:pPr>
+      <w:r>
         <w:br w:type="page"/>
       </w:r>
     </w:p>
@@ -1761,10 +1528,7 @@
     </w:p>
     <w:p>
       <w:r>
-        <w:t>Romania to Italy</w:t>
-      </w:r>
-      <w:r>
-        <w:t>: 33 249</w:t>
+        <w:t>Romania to Italy: 33 249</w:t>
       </w:r>
     </w:p>
     <w:p>
@@ -1895,53 +1659,87 @@
     <w:p/>
     <w:p>
       <w:r>
+        <w:t xml:space="preserve">Which connection had a higher immigration level in 1987? </w:t>
+      </w:r>
+    </w:p>
+    <w:p/>
+    <w:p>
+      <w:r>
+        <w:t xml:space="preserve">["Philippines to Australia", "Pakistan to Canada"] </w:t>
+      </w:r>
+    </w:p>
+    <w:p/>
+    <w:p>
+      <w:r>
+        <w:t xml:space="preserve">Study Answer: </w:t>
+      </w:r>
+      <w:r>
+        <w:t>Philippines to Australia</w:t>
+      </w:r>
+      <w:r>
+        <w:t xml:space="preserve"> </w:t>
+      </w:r>
+    </w:p>
+    <w:p/>
+    <w:p>
+      <w:r>
+        <w:t xml:space="preserve">Calculated Answer: </w:t>
+      </w:r>
+    </w:p>
+    <w:p>
+      <w:r>
+        <w:t>Philippines to Australia</w:t>
+      </w:r>
+      <w:r>
+        <w:t>: 9 870</w:t>
+      </w:r>
+    </w:p>
+    <w:p>
+      <w:r>
+        <w:t>Pakistan to Canada</w:t>
+      </w:r>
+      <w:r>
+        <w:t>: 1072</w:t>
+      </w:r>
+    </w:p>
+    <w:p/>
+    <w:p/>
+    <w:p>
+      <w:pPr>
+        <w:pStyle w:val="ListParagraph"/>
+        <w:numPr>
+          <w:ilvl w:val="0"/>
+          <w:numId w:val="8"/>
+        </w:numPr>
+      </w:pPr>
+      <w:r>
         <w:t>Which connection had a higher immigration level in 1987?</w:t>
       </w:r>
-      <w:r>
-        <w:t xml:space="preserve"> </w:t>
-      </w:r>
-    </w:p>
-    <w:p/>
-    <w:p>
-      <w:r>
-        <w:t>["Philippines to Australia", "Pakistan to Canada"]</w:t>
-      </w:r>
-      <w:r>
-        <w:t xml:space="preserve"> </w:t>
-      </w:r>
-    </w:p>
-    <w:p/>
-    <w:p>
-      <w:r>
-        <w:t xml:space="preserve">Study Answer: </w:t>
-      </w:r>
-      <w:r>
-        <w:t>Philippines to Australia</w:t>
-      </w:r>
-      <w:r>
-        <w:t xml:space="preserve"> </w:t>
-      </w:r>
-    </w:p>
-    <w:p/>
-    <w:p>
-      <w:r>
-        <w:t xml:space="preserve">Calculated Answer: </w:t>
-      </w:r>
-    </w:p>
-    <w:p>
-      <w:r>
-        <w:t>Philippines to Australia</w:t>
-      </w:r>
-      <w:r>
-        <w:t>: 9 870</w:t>
-      </w:r>
-    </w:p>
-    <w:p>
-      <w:r>
-        <w:t>Pakistan to Canada</w:t>
-      </w:r>
-      <w:r>
-        <w:t>: 1072</w:t>
+    </w:p>
+    <w:p>
+      <w:pPr>
+        <w:pStyle w:val="ListParagraph"/>
+      </w:pPr>
+    </w:p>
+    <w:p>
+      <w:pPr>
+        <w:pStyle w:val="ListParagraph"/>
+      </w:pPr>
+      <w:r>
+        <w:t>"Philippines to Australia", "Pakistan to Canada"</w:t>
+      </w:r>
+    </w:p>
+    <w:p>
+      <w:pPr>
+        <w:pStyle w:val="ListParagraph"/>
+      </w:pPr>
+    </w:p>
+    <w:p>
+      <w:pPr>
+        <w:pStyle w:val="ListParagraph"/>
+      </w:pPr>
+      <w:r>
+        <w:t>Study Answer: Phil to Australia</w:t>
       </w:r>
       <w:r>
         <w:br w:type="page"/>
@@ -2148,6 +1946,92 @@
     </w:lvl>
   </w:abstractNum>
   <w:abstractNum w:abstractNumId="2" w15:restartNumberingAfterBreak="0">
+    <w:nsid w:val="2B257227"/>
+    <w:multiLevelType w:val="hybridMultilevel"/>
+    <w:tmpl w:val="3FA873BA"/>
+    <w:lvl w:ilvl="0" w:tplc="0409000F">
+      <w:start w:val="1"/>
+      <w:numFmt w:val="decimal"/>
+      <w:lvlText w:val="%1."/>
+      <w:lvlJc w:val="left"/>
+      <w:pPr>
+        <w:ind w:left="720" w:hanging="360"/>
+      </w:pPr>
+    </w:lvl>
+    <w:lvl w:ilvl="1" w:tplc="04090019" w:tentative="1">
+      <w:start w:val="1"/>
+      <w:numFmt w:val="lowerLetter"/>
+      <w:lvlText w:val="%2."/>
+      <w:lvlJc w:val="left"/>
+      <w:pPr>
+        <w:ind w:left="1440" w:hanging="360"/>
+      </w:pPr>
+    </w:lvl>
+    <w:lvl w:ilvl="2" w:tplc="0409001B" w:tentative="1">
+      <w:start w:val="1"/>
+      <w:numFmt w:val="lowerRoman"/>
+      <w:lvlText w:val="%3."/>
+      <w:lvlJc w:val="right"/>
+      <w:pPr>
+        <w:ind w:left="2160" w:hanging="180"/>
+      </w:pPr>
+    </w:lvl>
+    <w:lvl w:ilvl="3" w:tplc="0409000F" w:tentative="1">
+      <w:start w:val="1"/>
+      <w:numFmt w:val="decimal"/>
+      <w:lvlText w:val="%4."/>
+      <w:lvlJc w:val="left"/>
+      <w:pPr>
+        <w:ind w:left="2880" w:hanging="360"/>
+      </w:pPr>
+    </w:lvl>
+    <w:lvl w:ilvl="4" w:tplc="04090019" w:tentative="1">
+      <w:start w:val="1"/>
+      <w:numFmt w:val="lowerLetter"/>
+      <w:lvlText w:val="%5."/>
+      <w:lvlJc w:val="left"/>
+      <w:pPr>
+        <w:ind w:left="3600" w:hanging="360"/>
+      </w:pPr>
+    </w:lvl>
+    <w:lvl w:ilvl="5" w:tplc="0409001B" w:tentative="1">
+      <w:start w:val="1"/>
+      <w:numFmt w:val="lowerRoman"/>
+      <w:lvlText w:val="%6."/>
+      <w:lvlJc w:val="right"/>
+      <w:pPr>
+        <w:ind w:left="4320" w:hanging="180"/>
+      </w:pPr>
+    </w:lvl>
+    <w:lvl w:ilvl="6" w:tplc="0409000F" w:tentative="1">
+      <w:start w:val="1"/>
+      <w:numFmt w:val="decimal"/>
+      <w:lvlText w:val="%7."/>
+      <w:lvlJc w:val="left"/>
+      <w:pPr>
+        <w:ind w:left="5040" w:hanging="360"/>
+      </w:pPr>
+    </w:lvl>
+    <w:lvl w:ilvl="7" w:tplc="04090019" w:tentative="1">
+      <w:start w:val="1"/>
+      <w:numFmt w:val="lowerLetter"/>
+      <w:lvlText w:val="%8."/>
+      <w:lvlJc w:val="left"/>
+      <w:pPr>
+        <w:ind w:left="5760" w:hanging="360"/>
+      </w:pPr>
+    </w:lvl>
+    <w:lvl w:ilvl="8" w:tplc="0409001B" w:tentative="1">
+      <w:start w:val="1"/>
+      <w:numFmt w:val="lowerRoman"/>
+      <w:lvlText w:val="%9."/>
+      <w:lvlJc w:val="right"/>
+      <w:pPr>
+        <w:ind w:left="6480" w:hanging="180"/>
+      </w:pPr>
+    </w:lvl>
+  </w:abstractNum>
+  <w:abstractNum w:abstractNumId="3" w15:restartNumberingAfterBreak="0">
     <w:nsid w:val="3E050E14"/>
     <w:multiLevelType w:val="hybridMultilevel"/>
     <w:tmpl w:val="5C56A2F6"/>
@@ -2233,7 +2117,7 @@
       </w:pPr>
     </w:lvl>
   </w:abstractNum>
-  <w:abstractNum w:abstractNumId="3" w15:restartNumberingAfterBreak="0">
+  <w:abstractNum w:abstractNumId="4" w15:restartNumberingAfterBreak="0">
     <w:nsid w:val="44AB29EA"/>
     <w:multiLevelType w:val="hybridMultilevel"/>
     <w:tmpl w:val="DE3427D4"/>
@@ -2319,7 +2203,7 @@
       </w:pPr>
     </w:lvl>
   </w:abstractNum>
-  <w:abstractNum w:abstractNumId="4" w15:restartNumberingAfterBreak="0">
+  <w:abstractNum w:abstractNumId="5" w15:restartNumberingAfterBreak="0">
     <w:nsid w:val="491C7A94"/>
     <w:multiLevelType w:val="hybridMultilevel"/>
     <w:tmpl w:val="3FA873BA"/>
@@ -2405,7 +2289,7 @@
       </w:pPr>
     </w:lvl>
   </w:abstractNum>
-  <w:abstractNum w:abstractNumId="5" w15:restartNumberingAfterBreak="0">
+  <w:abstractNum w:abstractNumId="6" w15:restartNumberingAfterBreak="0">
     <w:nsid w:val="54D94CB9"/>
     <w:multiLevelType w:val="hybridMultilevel"/>
     <w:tmpl w:val="69EC066A"/>
@@ -2491,7 +2375,7 @@
       </w:pPr>
     </w:lvl>
   </w:abstractNum>
-  <w:abstractNum w:abstractNumId="6" w15:restartNumberingAfterBreak="0">
+  <w:abstractNum w:abstractNumId="7" w15:restartNumberingAfterBreak="0">
     <w:nsid w:val="6ED83711"/>
     <w:multiLevelType w:val="hybridMultilevel"/>
     <w:tmpl w:val="BDD425D0"/>
@@ -2577,7 +2461,7 @@
       </w:pPr>
     </w:lvl>
   </w:abstractNum>
-  <w:abstractNum w:abstractNumId="7" w15:restartNumberingAfterBreak="0">
+  <w:abstractNum w:abstractNumId="8" w15:restartNumberingAfterBreak="0">
     <w:nsid w:val="6F2102DE"/>
     <w:multiLevelType w:val="hybridMultilevel"/>
     <w:tmpl w:val="A984B906"/>
@@ -2667,24 +2551,27 @@
     <w:abstractNumId w:val="0"/>
   </w:num>
   <w:num w:numId="2">
-    <w:abstractNumId w:val="4"/>
+    <w:abstractNumId w:val="5"/>
   </w:num>
   <w:num w:numId="3">
-    <w:abstractNumId w:val="5"/>
+    <w:abstractNumId w:val="6"/>
   </w:num>
   <w:num w:numId="4">
     <w:abstractNumId w:val="1"/>
   </w:num>
   <w:num w:numId="5">
-    <w:abstractNumId w:val="6"/>
+    <w:abstractNumId w:val="7"/>
   </w:num>
   <w:num w:numId="6">
+    <w:abstractNumId w:val="4"/>
+  </w:num>
+  <w:num w:numId="7">
+    <w:abstractNumId w:val="8"/>
+  </w:num>
+  <w:num w:numId="8">
     <w:abstractNumId w:val="3"/>
   </w:num>
-  <w:num w:numId="7">
-    <w:abstractNumId w:val="7"/>
-  </w:num>
-  <w:num w:numId="8">
+  <w:num w:numId="9">
     <w:abstractNumId w:val="2"/>
   </w:num>
 </w:numbering>

</xml_diff>